<commit_message>
World Cup Analyzer system final documents(Concept paper,SRS and final report
</commit_message>
<xml_diff>
--- a/CONCEPT PAPER.docx
+++ b/CONCEPT PAPER.docx
@@ -711,87 +711,51 @@
     </w:tbl>
     <w:p>
       <w:pPr>
-        <w:pStyle w:val="Standard"/>
-        <w:spacing w:line="360" w:lineRule="auto"/>
-        <w:rPr>
-          <w:rFonts w:ascii="Times New Roman" w:hAnsi="Times New Roman" w:cs="Times New Roman"/>
-        </w:rPr>
-      </w:pPr>
-    </w:p>
-    <w:p>
-      <w:pPr>
-        <w:spacing w:line="360" w:lineRule="auto"/>
-        <w:rPr>
-          <w:rFonts w:ascii="Times New Roman" w:hAnsi="Times New Roman" w:cs="Times New Roman"/>
-        </w:rPr>
-      </w:pPr>
-      <w:r>
-        <w:rPr>
-          <w:rFonts w:ascii="Times New Roman" w:hAnsi="Times New Roman" w:cs="Times New Roman"/>
-        </w:rPr>
-        <w:t xml:space="preserve">. </w:t>
-      </w:r>
-    </w:p>
-    <w:p>
-      <w:pPr>
-        <w:spacing w:line="360" w:lineRule="auto"/>
-        <w:rPr>
-          <w:rFonts w:ascii="Times New Roman" w:hAnsi="Times New Roman" w:cs="Times New Roman"/>
-        </w:rPr>
-      </w:pPr>
-    </w:p>
-    <w:p>
-      <w:pPr>
-        <w:spacing w:line="360" w:lineRule="auto"/>
-        <w:rPr>
-          <w:rFonts w:ascii="Times New Roman" w:hAnsi="Times New Roman" w:cs="Times New Roman"/>
-        </w:rPr>
-      </w:pPr>
-    </w:p>
-    <w:p>
-      <w:pPr>
-        <w:spacing w:line="360" w:lineRule="auto"/>
-        <w:rPr>
-          <w:rFonts w:ascii="Times New Roman" w:hAnsi="Times New Roman" w:cs="Times New Roman"/>
-        </w:rPr>
-      </w:pPr>
-    </w:p>
-    <w:p>
-      <w:pPr>
-        <w:spacing w:line="360" w:lineRule="auto"/>
-        <w:rPr>
-          <w:rFonts w:ascii="Times New Roman" w:hAnsi="Times New Roman" w:cs="Times New Roman"/>
-        </w:rPr>
-      </w:pPr>
-    </w:p>
-    <w:p>
-      <w:pPr>
-        <w:spacing w:line="360" w:lineRule="auto"/>
-        <w:rPr>
-          <w:rFonts w:ascii="Times New Roman" w:hAnsi="Times New Roman" w:cs="Times New Roman"/>
-        </w:rPr>
-      </w:pPr>
-    </w:p>
-    <w:p>
-      <w:pPr>
-        <w:spacing w:line="360" w:lineRule="auto"/>
-        <w:rPr>
-          <w:rFonts w:ascii="Times New Roman" w:hAnsi="Times New Roman" w:cs="Times New Roman"/>
-        </w:rPr>
-      </w:pPr>
-    </w:p>
-    <w:p>
-      <w:pPr>
-        <w:spacing w:line="360" w:lineRule="auto"/>
-        <w:rPr>
-          <w:rFonts w:ascii="Times New Roman" w:hAnsi="Times New Roman" w:cs="Times New Roman"/>
-        </w:rPr>
-      </w:pPr>
-    </w:p>
-    <w:p>
-      <w:pPr>
-        <w:pStyle w:val="Standard"/>
-        <w:spacing w:line="360" w:lineRule="auto"/>
+        <w:spacing w:line="360" w:lineRule="auto"/>
+        <w:rPr>
+          <w:rFonts w:ascii="Times New Roman" w:hAnsi="Times New Roman" w:cs="Times New Roman"/>
+        </w:rPr>
+        <w:sectPr>
+          <w:footerReference w:type="first" r:id="rId9"/>
+          <w:pgSz w:w="11906" w:h="16838"/>
+          <w:pgMar w:top="1134" w:right="1134" w:bottom="1134" w:left="1134" w:header="720" w:footer="720" w:gutter="0"/>
+          <w:cols w:space="720"/>
+        </w:sectPr>
+      </w:pPr>
+      <w:bookmarkStart w:id="0" w:name="_GoBack"/>
+      <w:bookmarkEnd w:id="0"/>
+    </w:p>
+    <w:p>
+      <w:pPr>
+        <w:spacing w:line="360" w:lineRule="auto"/>
+        <w:rPr>
+          <w:rFonts w:ascii="Times New Roman" w:hAnsi="Times New Roman" w:cs="Times New Roman"/>
+        </w:rPr>
+        <w:sectPr>
+          <w:footerReference w:type="default" r:id="rId10"/>
+          <w:type w:val="continuous"/>
+          <w:pgSz w:w="11906" w:h="16838"/>
+          <w:pgMar w:top="1134" w:right="1134" w:bottom="1134" w:left="1134" w:header="720" w:footer="720" w:gutter="0"/>
+          <w:pgNumType w:start="1"/>
+          <w:cols w:space="720"/>
+          <w:titlePg/>
+          <w:docGrid w:linePitch="326"/>
+        </w:sectPr>
+      </w:pPr>
+    </w:p>
+    <w:p>
+      <w:pPr>
+        <w:spacing w:line="360" w:lineRule="auto"/>
+        <w:rPr>
+          <w:rFonts w:ascii="Times New Roman" w:hAnsi="Times New Roman" w:cs="Times New Roman"/>
+        </w:rPr>
+      </w:pPr>
+    </w:p>
+    <w:p>
+      <w:pPr>
+        <w:pStyle w:val="Standard"/>
+        <w:spacing w:line="360" w:lineRule="auto"/>
+        <w:jc w:val="both"/>
         <w:rPr>
           <w:rFonts w:ascii="Times New Roman" w:hAnsi="Times New Roman" w:cs="Times New Roman"/>
           <w:b/>
@@ -804,7 +768,6 @@
           <w:b/>
           <w:bCs/>
         </w:rPr>
-        <w:lastRenderedPageBreak/>
         <w:t>INTRODUCTION</w:t>
       </w:r>
     </w:p>
@@ -812,89 +775,59 @@
       <w:pPr>
         <w:pStyle w:val="Standard"/>
         <w:spacing w:line="360" w:lineRule="auto"/>
-        <w:rPr>
-          <w:rFonts w:ascii="Times New Roman" w:hAnsi="Times New Roman" w:cs="Times New Roman"/>
-        </w:rPr>
-      </w:pPr>
-      <w:r>
-        <w:rPr>
-          <w:rFonts w:ascii="Times New Roman" w:hAnsi="Times New Roman" w:cs="Times New Roman"/>
-        </w:rPr>
-        <w:t>The project aims to e</w:t>
-      </w:r>
-      <w:r>
-        <w:rPr>
-          <w:rFonts w:ascii="Times New Roman" w:hAnsi="Times New Roman" w:cs="Times New Roman"/>
-        </w:rPr>
-        <w:t>xamin</w:t>
-      </w:r>
-      <w:r>
-        <w:rPr>
-          <w:rFonts w:ascii="Times New Roman" w:hAnsi="Times New Roman" w:cs="Times New Roman"/>
-        </w:rPr>
-        <w:t>e</w:t>
-      </w:r>
-      <w:r>
-        <w:rPr>
-          <w:rFonts w:ascii="Times New Roman" w:hAnsi="Times New Roman" w:cs="Times New Roman"/>
-        </w:rPr>
-        <w:t xml:space="preserve"> the effectiveness of FIFA rankings of countries in</w:t>
-      </w:r>
-      <w:r>
-        <w:rPr>
-          <w:rFonts w:ascii="Times New Roman" w:hAnsi="Times New Roman" w:cs="Times New Roman"/>
-        </w:rPr>
-        <w:t xml:space="preserve"> men’s football teams in</w:t>
-      </w:r>
-      <w:r>
-        <w:rPr>
-          <w:rFonts w:ascii="Times New Roman" w:hAnsi="Times New Roman" w:cs="Times New Roman"/>
-        </w:rPr>
-        <w:t xml:space="preserve"> predicting </w:t>
-      </w:r>
-      <w:proofErr w:type="gramStart"/>
-      <w:r>
-        <w:rPr>
-          <w:rFonts w:ascii="Times New Roman" w:hAnsi="Times New Roman" w:cs="Times New Roman"/>
-        </w:rPr>
-        <w:t>the final result</w:t>
-      </w:r>
-      <w:proofErr w:type="gramEnd"/>
-      <w:r>
-        <w:rPr>
-          <w:rFonts w:ascii="Times New Roman" w:hAnsi="Times New Roman" w:cs="Times New Roman"/>
-        </w:rPr>
-        <w:t xml:space="preserve"> of the FIFA World cup tournament. </w:t>
-      </w:r>
-      <w:r>
-        <w:rPr>
-          <w:rFonts w:ascii="Times New Roman" w:hAnsi="Times New Roman" w:cs="Times New Roman"/>
-        </w:rPr>
-        <w:t>W</w:t>
-      </w:r>
-      <w:r>
-        <w:rPr>
-          <w:rFonts w:ascii="Times New Roman" w:hAnsi="Times New Roman" w:cs="Times New Roman"/>
-        </w:rPr>
-        <w:t xml:space="preserve">e </w:t>
-      </w:r>
-      <w:r>
-        <w:rPr>
-          <w:rFonts w:ascii="Times New Roman" w:hAnsi="Times New Roman" w:cs="Times New Roman"/>
-        </w:rPr>
-        <w:t xml:space="preserve">will </w:t>
-      </w:r>
-      <w:r>
-        <w:rPr>
-          <w:rFonts w:ascii="Times New Roman" w:hAnsi="Times New Roman" w:cs="Times New Roman"/>
-        </w:rPr>
-        <w:t>also analyze the procedure used by FIFA to create the world rankings.</w:t>
-      </w:r>
-    </w:p>
-    <w:p>
-      <w:pPr>
-        <w:pStyle w:val="Standard"/>
-        <w:spacing w:line="360" w:lineRule="auto"/>
+        <w:jc w:val="both"/>
+        <w:rPr>
+          <w:rFonts w:ascii="Times New Roman" w:hAnsi="Times New Roman" w:cs="Times New Roman"/>
+        </w:rPr>
+      </w:pPr>
+      <w:r>
+        <w:rPr>
+          <w:rFonts w:ascii="Times New Roman" w:hAnsi="Times New Roman" w:cs="Times New Roman"/>
+        </w:rPr>
+        <w:t>The project aims to</w:t>
+      </w:r>
+      <w:r>
+        <w:rPr>
+          <w:rFonts w:ascii="Times New Roman" w:hAnsi="Times New Roman" w:cs="Times New Roman"/>
+        </w:rPr>
+        <w:t xml:space="preserve"> enable fans of men’s football to </w:t>
+      </w:r>
+      <w:proofErr w:type="spellStart"/>
+      <w:r>
+        <w:rPr>
+          <w:rFonts w:ascii="Times New Roman" w:hAnsi="Times New Roman" w:cs="Times New Roman"/>
+        </w:rPr>
+        <w:t>analyse</w:t>
+      </w:r>
+      <w:proofErr w:type="spellEnd"/>
+      <w:r>
+        <w:rPr>
+          <w:rFonts w:ascii="Times New Roman" w:hAnsi="Times New Roman" w:cs="Times New Roman"/>
+        </w:rPr>
+        <w:t xml:space="preserve"> the performance of a team and seed teams to take part in the World Cup tournament</w:t>
+      </w:r>
+      <w:r>
+        <w:rPr>
+          <w:rFonts w:ascii="Times New Roman" w:hAnsi="Times New Roman" w:cs="Times New Roman"/>
+        </w:rPr>
+        <w:t>. We will also analyze the procedure used by FIFA to create the world rankings.</w:t>
+      </w:r>
+    </w:p>
+    <w:p>
+      <w:pPr>
+        <w:pStyle w:val="Standard"/>
+        <w:spacing w:line="360" w:lineRule="auto"/>
+        <w:jc w:val="both"/>
+        <w:rPr>
+          <w:rFonts w:ascii="Times New Roman" w:hAnsi="Times New Roman" w:cs="Times New Roman"/>
+        </w:rPr>
+      </w:pPr>
+    </w:p>
+    <w:p>
+      <w:pPr>
+        <w:pStyle w:val="Standard"/>
+        <w:spacing w:line="360" w:lineRule="auto"/>
+        <w:jc w:val="both"/>
         <w:rPr>
           <w:rFonts w:ascii="Times New Roman" w:hAnsi="Times New Roman" w:cs="Times New Roman"/>
           <w:b/>
@@ -914,108 +847,89 @@
       <w:pPr>
         <w:pStyle w:val="Standard"/>
         <w:spacing w:line="360" w:lineRule="auto"/>
-        <w:rPr>
-          <w:rFonts w:ascii="Times New Roman" w:hAnsi="Times New Roman" w:cs="Times New Roman"/>
-        </w:rPr>
-      </w:pPr>
-      <w:r>
-        <w:rPr>
-          <w:rFonts w:ascii="Times New Roman" w:hAnsi="Times New Roman" w:cs="Times New Roman"/>
-        </w:rPr>
-        <w:t xml:space="preserve">In </w:t>
-      </w:r>
-      <w:r>
-        <w:rPr>
-          <w:rFonts w:ascii="Times New Roman" w:hAnsi="Times New Roman" w:cs="Times New Roman"/>
-        </w:rPr>
-        <w:t>December</w:t>
-      </w:r>
-      <w:r>
-        <w:rPr>
-          <w:rFonts w:ascii="Times New Roman" w:hAnsi="Times New Roman" w:cs="Times New Roman"/>
-        </w:rPr>
-        <w:t xml:space="preserve"> of 199</w:t>
-      </w:r>
-      <w:r>
-        <w:rPr>
-          <w:rFonts w:ascii="Times New Roman" w:hAnsi="Times New Roman" w:cs="Times New Roman"/>
-        </w:rPr>
-        <w:t>2</w:t>
-      </w:r>
-      <w:r>
-        <w:rPr>
-          <w:rFonts w:ascii="Times New Roman" w:hAnsi="Times New Roman" w:cs="Times New Roman"/>
-        </w:rPr>
-        <w:t xml:space="preserve">, the FIFA confederation released the first ever World rankings with the aim of clarifying the relative positions of FIFA member nations. These rankings were </w:t>
-      </w:r>
-      <w:r>
-        <w:rPr>
-          <w:rFonts w:ascii="Times New Roman" w:hAnsi="Times New Roman" w:cs="Times New Roman"/>
-        </w:rPr>
-        <w:t>first</w:t>
-      </w:r>
-      <w:r>
-        <w:rPr>
-          <w:rFonts w:ascii="Times New Roman" w:hAnsi="Times New Roman" w:cs="Times New Roman"/>
-        </w:rPr>
-        <w:t xml:space="preserve"> updated</w:t>
-      </w:r>
-      <w:r>
-        <w:rPr>
-          <w:rFonts w:ascii="Times New Roman" w:hAnsi="Times New Roman" w:cs="Times New Roman"/>
-        </w:rPr>
-        <w:t xml:space="preserve"> in august of 1993 and</w:t>
-      </w:r>
-      <w:r>
-        <w:rPr>
-          <w:rFonts w:ascii="Times New Roman" w:hAnsi="Times New Roman" w:cs="Times New Roman"/>
-        </w:rPr>
-        <w:t xml:space="preserve"> every other month after that.</w:t>
-      </w:r>
-    </w:p>
-    <w:p>
-      <w:pPr>
-        <w:pStyle w:val="Standard"/>
-        <w:spacing w:line="360" w:lineRule="auto"/>
-        <w:rPr>
-          <w:rFonts w:ascii="Times New Roman" w:hAnsi="Times New Roman" w:cs="Times New Roman"/>
-        </w:rPr>
-      </w:pPr>
-      <w:r>
-        <w:rPr>
-          <w:rFonts w:ascii="Times New Roman" w:hAnsi="Times New Roman" w:cs="Times New Roman"/>
-        </w:rPr>
-        <w:t xml:space="preserve">Over the years, the procedure of ranking national teams has had </w:t>
-      </w:r>
-      <w:r>
-        <w:rPr>
-          <w:rFonts w:ascii="Times New Roman" w:hAnsi="Times New Roman" w:cs="Times New Roman"/>
-        </w:rPr>
-        <w:t xml:space="preserve">been </w:t>
-      </w:r>
-      <w:r>
-        <w:rPr>
-          <w:rFonts w:ascii="Times New Roman" w:hAnsi="Times New Roman" w:cs="Times New Roman"/>
-        </w:rPr>
-        <w:t>update</w:t>
-      </w:r>
-      <w:r>
-        <w:rPr>
-          <w:rFonts w:ascii="Times New Roman" w:hAnsi="Times New Roman" w:cs="Times New Roman"/>
-        </w:rPr>
-        <w:t>d</w:t>
-      </w:r>
-      <w:r>
-        <w:rPr>
-          <w:rFonts w:ascii="Times New Roman" w:hAnsi="Times New Roman" w:cs="Times New Roman"/>
-        </w:rPr>
-        <w:t xml:space="preserve"> as follows:</w:t>
-      </w:r>
-    </w:p>
-    <w:p>
-      <w:pPr>
-        <w:pStyle w:val="Standard"/>
-        <w:spacing w:line="360" w:lineRule="auto"/>
+        <w:jc w:val="both"/>
+        <w:rPr>
+          <w:rFonts w:ascii="Times New Roman" w:hAnsi="Times New Roman" w:cs="Times New Roman"/>
+        </w:rPr>
+      </w:pPr>
+      <w:r>
+        <w:rPr>
+          <w:rFonts w:ascii="Times New Roman" w:hAnsi="Times New Roman" w:cs="Times New Roman"/>
+        </w:rPr>
+        <w:t>In December of 1992</w:t>
+      </w:r>
+      <w:r>
+        <w:rPr>
+          <w:rFonts w:ascii="Times New Roman" w:hAnsi="Times New Roman" w:cs="Times New Roman"/>
+        </w:rPr>
+        <w:t xml:space="preserve">, the Federation </w:t>
+      </w:r>
+      <w:proofErr w:type="spellStart"/>
+      <w:r>
+        <w:rPr>
+          <w:rFonts w:ascii="Times New Roman" w:hAnsi="Times New Roman" w:cs="Times New Roman"/>
+        </w:rPr>
+        <w:t>Internationale</w:t>
+      </w:r>
+      <w:proofErr w:type="spellEnd"/>
+      <w:r>
+        <w:rPr>
+          <w:rFonts w:ascii="Times New Roman" w:hAnsi="Times New Roman" w:cs="Times New Roman"/>
+        </w:rPr>
+        <w:t xml:space="preserve"> de Football Association (FIFA) </w:t>
+      </w:r>
+      <w:r>
+        <w:rPr>
+          <w:rFonts w:ascii="Times New Roman" w:hAnsi="Times New Roman" w:cs="Times New Roman"/>
+        </w:rPr>
+        <w:t>released the first ever World rankings</w:t>
+      </w:r>
+      <w:r>
+        <w:rPr>
+          <w:rFonts w:ascii="Times New Roman" w:hAnsi="Times New Roman" w:cs="Times New Roman"/>
+        </w:rPr>
+        <w:t xml:space="preserve"> of men’s national football teams</w:t>
+      </w:r>
+      <w:r>
+        <w:rPr>
+          <w:rFonts w:ascii="Times New Roman" w:hAnsi="Times New Roman" w:cs="Times New Roman"/>
+        </w:rPr>
+        <w:t xml:space="preserve"> with the aim of clarifying the relative positions of FIFA member nations. These rankings were first updated</w:t>
+      </w:r>
+      <w:r>
+        <w:rPr>
+          <w:rFonts w:ascii="Times New Roman" w:hAnsi="Times New Roman" w:cs="Times New Roman"/>
+        </w:rPr>
+        <w:t xml:space="preserve"> in A</w:t>
+      </w:r>
+      <w:r>
+        <w:rPr>
+          <w:rFonts w:ascii="Times New Roman" w:hAnsi="Times New Roman" w:cs="Times New Roman"/>
+        </w:rPr>
+        <w:t>ugust of 1993 and every other month after that.</w:t>
+      </w:r>
+    </w:p>
+    <w:p>
+      <w:pPr>
+        <w:pStyle w:val="Standard"/>
+        <w:spacing w:line="360" w:lineRule="auto"/>
+        <w:jc w:val="both"/>
+        <w:rPr>
+          <w:rFonts w:ascii="Times New Roman" w:hAnsi="Times New Roman" w:cs="Times New Roman"/>
+        </w:rPr>
+      </w:pPr>
+      <w:r>
+        <w:rPr>
+          <w:rFonts w:ascii="Times New Roman" w:hAnsi="Times New Roman" w:cs="Times New Roman"/>
+        </w:rPr>
+        <w:t>Over the years, the procedure of ranking national teams has had been updated as follows:</w:t>
+      </w:r>
+    </w:p>
+    <w:p>
+      <w:pPr>
+        <w:pStyle w:val="Standard"/>
+        <w:spacing w:line="360" w:lineRule="auto"/>
+        <w:jc w:val="both"/>
         <w:rPr>
           <w:rFonts w:ascii="Times New Roman" w:hAnsi="Times New Roman" w:cs="Times New Roman"/>
           <w:i/>
@@ -1037,33 +951,23 @@
       <w:pPr>
         <w:pStyle w:val="Standard"/>
         <w:spacing w:line="360" w:lineRule="auto"/>
-        <w:rPr>
-          <w:rFonts w:ascii="Times New Roman" w:hAnsi="Times New Roman" w:cs="Times New Roman"/>
-        </w:rPr>
-      </w:pPr>
-      <w:r>
-        <w:rPr>
-          <w:rFonts w:ascii="Times New Roman" w:hAnsi="Times New Roman" w:cs="Times New Roman"/>
-        </w:rPr>
-        <w:t xml:space="preserve">Originally, FIFA used a traditional league system to rank teams. A win was 3 points, draw a point and </w:t>
-      </w:r>
-      <w:r>
-        <w:rPr>
-          <w:rFonts w:ascii="Times New Roman" w:hAnsi="Times New Roman" w:cs="Times New Roman"/>
-        </w:rPr>
-        <w:t xml:space="preserve">a </w:t>
-      </w:r>
-      <w:r>
-        <w:rPr>
-          <w:rFonts w:ascii="Times New Roman" w:hAnsi="Times New Roman" w:cs="Times New Roman"/>
-        </w:rPr>
-        <w:t>loss none. Later, FIFA realized that there were many more factors involved in international games.</w:t>
-      </w:r>
-    </w:p>
-    <w:p>
-      <w:pPr>
-        <w:pStyle w:val="Standard"/>
-        <w:spacing w:line="360" w:lineRule="auto"/>
+        <w:jc w:val="both"/>
+        <w:rPr>
+          <w:rFonts w:ascii="Times New Roman" w:hAnsi="Times New Roman" w:cs="Times New Roman"/>
+        </w:rPr>
+      </w:pPr>
+      <w:r>
+        <w:rPr>
+          <w:rFonts w:ascii="Times New Roman" w:hAnsi="Times New Roman" w:cs="Times New Roman"/>
+        </w:rPr>
+        <w:t>Originally, FIFA used a traditional league system to rank teams. A win was 3 points, draw a point and a loss none. Later, FIFA realized that there were many more factors involved in international games.</w:t>
+      </w:r>
+    </w:p>
+    <w:p>
+      <w:pPr>
+        <w:pStyle w:val="Standard"/>
+        <w:spacing w:line="360" w:lineRule="auto"/>
+        <w:jc w:val="both"/>
         <w:rPr>
           <w:rFonts w:ascii="Times New Roman" w:hAnsi="Times New Roman" w:cs="Times New Roman"/>
           <w:i/>
@@ -1085,39 +989,16 @@
       <w:pPr>
         <w:pStyle w:val="Standard"/>
         <w:spacing w:line="360" w:lineRule="auto"/>
-        <w:rPr>
-          <w:rFonts w:ascii="Times New Roman" w:hAnsi="Times New Roman" w:cs="Times New Roman"/>
-        </w:rPr>
-      </w:pPr>
-      <w:r>
-        <w:rPr>
-          <w:rFonts w:ascii="Times New Roman" w:hAnsi="Times New Roman" w:cs="Times New Roman"/>
-        </w:rPr>
-        <w:t>Other factors were</w:t>
-      </w:r>
-      <w:r>
-        <w:rPr>
-          <w:rFonts w:ascii="Times New Roman" w:hAnsi="Times New Roman" w:cs="Times New Roman"/>
-        </w:rPr>
-        <w:t xml:space="preserve"> considered</w:t>
-      </w:r>
-      <w:r>
-        <w:rPr>
-          <w:rFonts w:ascii="Times New Roman" w:hAnsi="Times New Roman" w:cs="Times New Roman"/>
-        </w:rPr>
-        <w:t xml:space="preserve"> in determining the ranking</w:t>
-      </w:r>
-      <w:r>
-        <w:rPr>
-          <w:rFonts w:ascii="Times New Roman" w:hAnsi="Times New Roman" w:cs="Times New Roman"/>
-        </w:rPr>
-        <w:t xml:space="preserve"> such as</w:t>
-      </w:r>
-      <w:r>
-        <w:rPr>
-          <w:rFonts w:ascii="Times New Roman" w:hAnsi="Times New Roman" w:cs="Times New Roman"/>
-        </w:rPr>
-        <w:t>:</w:t>
+        <w:jc w:val="both"/>
+        <w:rPr>
+          <w:rFonts w:ascii="Times New Roman" w:hAnsi="Times New Roman" w:cs="Times New Roman"/>
+        </w:rPr>
+      </w:pPr>
+      <w:r>
+        <w:rPr>
+          <w:rFonts w:ascii="Times New Roman" w:hAnsi="Times New Roman" w:cs="Times New Roman"/>
+        </w:rPr>
+        <w:t>Other factors were considered in determining the ranking such as:</w:t>
       </w:r>
     </w:p>
     <w:p>
@@ -1128,6 +1009,7 @@
           <w:numId w:val="9"/>
         </w:numPr>
         <w:spacing w:line="360" w:lineRule="auto"/>
+        <w:jc w:val="both"/>
         <w:rPr>
           <w:rFonts w:ascii="Times New Roman" w:hAnsi="Times New Roman" w:cs="Times New Roman"/>
         </w:rPr>
@@ -1153,6 +1035,7 @@
           <w:numId w:val="9"/>
         </w:numPr>
         <w:spacing w:line="360" w:lineRule="auto"/>
+        <w:jc w:val="both"/>
         <w:rPr>
           <w:rFonts w:ascii="Times New Roman" w:hAnsi="Times New Roman" w:cs="Times New Roman"/>
         </w:rPr>
@@ -1178,6 +1061,7 @@
           <w:numId w:val="9"/>
         </w:numPr>
         <w:spacing w:line="360" w:lineRule="auto"/>
+        <w:jc w:val="both"/>
         <w:rPr>
           <w:rFonts w:ascii="Times New Roman" w:hAnsi="Times New Roman" w:cs="Times New Roman"/>
         </w:rPr>
@@ -1203,6 +1087,7 @@
           <w:numId w:val="9"/>
         </w:numPr>
         <w:spacing w:line="360" w:lineRule="auto"/>
+        <w:jc w:val="both"/>
         <w:rPr>
           <w:rFonts w:ascii="Times New Roman" w:hAnsi="Times New Roman" w:cs="Times New Roman"/>
         </w:rPr>
@@ -1218,6 +1103,7 @@
       <w:pPr>
         <w:pStyle w:val="Standard"/>
         <w:spacing w:line="360" w:lineRule="auto"/>
+        <w:jc w:val="both"/>
         <w:rPr>
           <w:rFonts w:ascii="Times New Roman" w:hAnsi="Times New Roman" w:cs="Times New Roman"/>
         </w:rPr>
@@ -1240,25 +1126,14 @@
         <w:rPr>
           <w:rFonts w:ascii="Times New Roman" w:hAnsi="Times New Roman" w:cs="Times New Roman"/>
         </w:rPr>
-        <w:t xml:space="preserve"> the point ranking was scaled up to a factor of 10</w:t>
-      </w:r>
-      <w:r>
-        <w:rPr>
-          <w:rFonts w:ascii="Times New Roman" w:hAnsi="Times New Roman" w:cs="Times New Roman"/>
-        </w:rPr>
-        <w:t xml:space="preserve"> making</w:t>
-      </w:r>
-      <w:r>
-        <w:rPr>
-          <w:rFonts w:ascii="Times New Roman" w:hAnsi="Times New Roman" w:cs="Times New Roman"/>
-        </w:rPr>
-        <w:t xml:space="preserve"> match losers able to earn points.</w:t>
-      </w:r>
-    </w:p>
-    <w:p>
-      <w:pPr>
-        <w:pStyle w:val="Standard"/>
-        <w:spacing w:line="360" w:lineRule="auto"/>
+        <w:t xml:space="preserve"> the point ranking was scaled up to a factor of 10 making match losers able to earn points.</w:t>
+      </w:r>
+    </w:p>
+    <w:p>
+      <w:pPr>
+        <w:pStyle w:val="Standard"/>
+        <w:spacing w:line="360" w:lineRule="auto"/>
+        <w:jc w:val="both"/>
         <w:rPr>
           <w:rFonts w:ascii="Times New Roman" w:hAnsi="Times New Roman" w:cs="Times New Roman"/>
           <w:i/>
@@ -1280,39 +1155,33 @@
       <w:pPr>
         <w:pStyle w:val="Standard"/>
         <w:spacing w:line="360" w:lineRule="auto"/>
-        <w:rPr>
-          <w:rFonts w:ascii="Times New Roman" w:hAnsi="Times New Roman" w:cs="Times New Roman"/>
-        </w:rPr>
-      </w:pPr>
-      <w:r>
-        <w:rPr>
-          <w:rFonts w:ascii="Times New Roman" w:hAnsi="Times New Roman" w:cs="Times New Roman"/>
-        </w:rPr>
-        <w:t>The e</w:t>
-      </w:r>
-      <w:r>
-        <w:rPr>
-          <w:rFonts w:ascii="Times New Roman" w:hAnsi="Times New Roman" w:cs="Times New Roman"/>
-        </w:rPr>
-        <w:t>valuation time</w:t>
-      </w:r>
-      <w:r>
-        <w:rPr>
-          <w:rFonts w:ascii="Times New Roman" w:hAnsi="Times New Roman" w:cs="Times New Roman"/>
-        </w:rPr>
-        <w:t xml:space="preserve"> on which the rankings were based</w:t>
-      </w:r>
-      <w:r>
-        <w:rPr>
-          <w:rFonts w:ascii="Times New Roman" w:hAnsi="Times New Roman" w:cs="Times New Roman"/>
-        </w:rPr>
-        <w:t xml:space="preserve"> was cut from 8 years to 4 years. Factors such as goals scored, and home advantage are no longer considered. This is the latest update.</w:t>
-      </w:r>
-    </w:p>
-    <w:p>
-      <w:pPr>
-        <w:pStyle w:val="Standard"/>
-        <w:spacing w:line="360" w:lineRule="auto"/>
+        <w:jc w:val="both"/>
+        <w:rPr>
+          <w:rFonts w:ascii="Times New Roman" w:hAnsi="Times New Roman" w:cs="Times New Roman"/>
+        </w:rPr>
+      </w:pPr>
+      <w:r>
+        <w:rPr>
+          <w:rFonts w:ascii="Times New Roman" w:hAnsi="Times New Roman" w:cs="Times New Roman"/>
+        </w:rPr>
+        <w:t>The evaluation time on which the rankings were based was cut from 8 years to 4 years. Factors such as goals scored, and home advantage are no longer considered. This is the latest update.</w:t>
+      </w:r>
+    </w:p>
+    <w:p>
+      <w:pPr>
+        <w:pStyle w:val="Standard"/>
+        <w:spacing w:line="360" w:lineRule="auto"/>
+        <w:jc w:val="both"/>
+        <w:rPr>
+          <w:rFonts w:ascii="Times New Roman" w:hAnsi="Times New Roman" w:cs="Times New Roman"/>
+        </w:rPr>
+      </w:pPr>
+    </w:p>
+    <w:p>
+      <w:pPr>
+        <w:pStyle w:val="Standard"/>
+        <w:spacing w:line="360" w:lineRule="auto"/>
+        <w:jc w:val="both"/>
         <w:rPr>
           <w:rFonts w:ascii="Times New Roman" w:hAnsi="Times New Roman" w:cs="Times New Roman"/>
         </w:rPr>
@@ -1328,116 +1197,29 @@
       <w:pPr>
         <w:pStyle w:val="Standard"/>
         <w:spacing w:line="360" w:lineRule="auto"/>
-        <w:rPr>
-          <w:rFonts w:ascii="Times New Roman" w:hAnsi="Times New Roman" w:cs="Times New Roman"/>
-        </w:rPr>
-      </w:pPr>
-    </w:p>
-    <w:p>
-      <w:pPr>
-        <w:pStyle w:val="Standard"/>
-        <w:spacing w:line="360" w:lineRule="auto"/>
+        <w:jc w:val="both"/>
+        <w:rPr>
+          <w:rFonts w:ascii="Times New Roman" w:hAnsi="Times New Roman" w:cs="Times New Roman"/>
+        </w:rPr>
+      </w:pPr>
+    </w:p>
+    <w:p>
+      <w:pPr>
+        <w:pStyle w:val="Standard"/>
+        <w:spacing w:line="360" w:lineRule="auto"/>
+        <w:jc w:val="both"/>
         <w:rPr>
           <w:rFonts w:ascii="Times New Roman" w:hAnsi="Times New Roman" w:cs="Times New Roman"/>
           <w:b/>
           <w:bCs/>
         </w:rPr>
       </w:pPr>
-    </w:p>
-    <w:p>
-      <w:pPr>
-        <w:pStyle w:val="Standard"/>
-        <w:spacing w:line="360" w:lineRule="auto"/>
+      <w:r>
         <w:rPr>
           <w:rFonts w:ascii="Times New Roman" w:hAnsi="Times New Roman" w:cs="Times New Roman"/>
           <w:b/>
           <w:bCs/>
         </w:rPr>
-      </w:pPr>
-    </w:p>
-    <w:p>
-      <w:pPr>
-        <w:pStyle w:val="Standard"/>
-        <w:spacing w:line="360" w:lineRule="auto"/>
-        <w:rPr>
-          <w:rFonts w:ascii="Times New Roman" w:hAnsi="Times New Roman" w:cs="Times New Roman"/>
-          <w:b/>
-          <w:bCs/>
-        </w:rPr>
-      </w:pPr>
-    </w:p>
-    <w:p>
-      <w:pPr>
-        <w:pStyle w:val="Standard"/>
-        <w:spacing w:line="360" w:lineRule="auto"/>
-        <w:rPr>
-          <w:rFonts w:ascii="Times New Roman" w:hAnsi="Times New Roman" w:cs="Times New Roman"/>
-          <w:b/>
-          <w:bCs/>
-        </w:rPr>
-      </w:pPr>
-    </w:p>
-    <w:p>
-      <w:pPr>
-        <w:pStyle w:val="Standard"/>
-        <w:spacing w:line="360" w:lineRule="auto"/>
-        <w:rPr>
-          <w:rFonts w:ascii="Times New Roman" w:hAnsi="Times New Roman" w:cs="Times New Roman"/>
-          <w:b/>
-          <w:bCs/>
-        </w:rPr>
-      </w:pPr>
-    </w:p>
-    <w:p>
-      <w:pPr>
-        <w:pStyle w:val="Standard"/>
-        <w:spacing w:line="360" w:lineRule="auto"/>
-        <w:rPr>
-          <w:rFonts w:ascii="Times New Roman" w:hAnsi="Times New Roman" w:cs="Times New Roman"/>
-          <w:b/>
-          <w:bCs/>
-        </w:rPr>
-      </w:pPr>
-    </w:p>
-    <w:p>
-      <w:pPr>
-        <w:pStyle w:val="Standard"/>
-        <w:spacing w:line="360" w:lineRule="auto"/>
-        <w:rPr>
-          <w:rFonts w:ascii="Times New Roman" w:hAnsi="Times New Roman" w:cs="Times New Roman"/>
-          <w:b/>
-          <w:bCs/>
-        </w:rPr>
-      </w:pPr>
-    </w:p>
-    <w:p>
-      <w:pPr>
-        <w:pStyle w:val="Standard"/>
-        <w:spacing w:line="360" w:lineRule="auto"/>
-        <w:rPr>
-          <w:rFonts w:ascii="Times New Roman" w:hAnsi="Times New Roman" w:cs="Times New Roman"/>
-          <w:b/>
-          <w:bCs/>
-        </w:rPr>
-      </w:pPr>
-    </w:p>
-    <w:p>
-      <w:pPr>
-        <w:pStyle w:val="Standard"/>
-        <w:spacing w:line="360" w:lineRule="auto"/>
-        <w:rPr>
-          <w:rFonts w:ascii="Times New Roman" w:hAnsi="Times New Roman" w:cs="Times New Roman"/>
-          <w:b/>
-          <w:bCs/>
-        </w:rPr>
-      </w:pPr>
-      <w:r>
-        <w:rPr>
-          <w:rFonts w:ascii="Times New Roman" w:hAnsi="Times New Roman" w:cs="Times New Roman"/>
-          <w:b/>
-          <w:bCs/>
-        </w:rPr>
-        <w:lastRenderedPageBreak/>
         <w:t>PROBLEM</w:t>
       </w:r>
     </w:p>
@@ -1445,93 +1227,45 @@
       <w:pPr>
         <w:pStyle w:val="Standard"/>
         <w:spacing w:line="360" w:lineRule="auto"/>
-        <w:rPr>
-          <w:rFonts w:ascii="Times New Roman" w:hAnsi="Times New Roman" w:cs="Times New Roman"/>
-        </w:rPr>
-      </w:pPr>
-      <w:r>
-        <w:rPr>
-          <w:rFonts w:ascii="Times New Roman" w:hAnsi="Times New Roman" w:cs="Times New Roman"/>
-        </w:rPr>
-        <w:t xml:space="preserve">The problem this project addresses is the uncertainty in using the FIFA rankings to predict the result of the FIFA World Cup tournament. </w:t>
-      </w:r>
-      <w:r>
-        <w:rPr>
-          <w:rFonts w:ascii="Times New Roman" w:hAnsi="Times New Roman" w:cs="Times New Roman"/>
-        </w:rPr>
-        <w:t>I</w:t>
-      </w:r>
-      <w:r>
-        <w:rPr>
-          <w:rFonts w:ascii="Times New Roman" w:hAnsi="Times New Roman" w:cs="Times New Roman"/>
-        </w:rPr>
-        <w:t>s a viable option to use the rankings</w:t>
-      </w:r>
-      <w:r>
-        <w:rPr>
-          <w:rFonts w:ascii="Times New Roman" w:hAnsi="Times New Roman" w:cs="Times New Roman"/>
-        </w:rPr>
-        <w:t xml:space="preserve"> in prediction</w:t>
-      </w:r>
-      <w:r>
-        <w:rPr>
-          <w:rFonts w:ascii="Times New Roman" w:hAnsi="Times New Roman" w:cs="Times New Roman"/>
-        </w:rPr>
-        <w:t xml:space="preserve"> or not</w:t>
-      </w:r>
-      <w:r>
-        <w:rPr>
-          <w:rFonts w:ascii="Times New Roman" w:hAnsi="Times New Roman" w:cs="Times New Roman"/>
-        </w:rPr>
-        <w:t>?</w:t>
-      </w:r>
-      <w:r>
-        <w:rPr>
-          <w:rFonts w:ascii="Times New Roman" w:hAnsi="Times New Roman" w:cs="Times New Roman"/>
-        </w:rPr>
-        <w:t xml:space="preserve"> </w:t>
-      </w:r>
-      <w:r>
-        <w:rPr>
-          <w:rFonts w:ascii="Times New Roman" w:hAnsi="Times New Roman" w:cs="Times New Roman"/>
-        </w:rPr>
-        <w:t>Th</w:t>
-      </w:r>
-      <w:r>
-        <w:rPr>
-          <w:rFonts w:ascii="Times New Roman" w:hAnsi="Times New Roman" w:cs="Times New Roman"/>
-        </w:rPr>
-        <w:t xml:space="preserve">is </w:t>
-      </w:r>
-      <w:r>
-        <w:rPr>
-          <w:rFonts w:ascii="Times New Roman" w:hAnsi="Times New Roman" w:cs="Times New Roman"/>
-        </w:rPr>
-        <w:t xml:space="preserve">is the question this </w:t>
-      </w:r>
-      <w:r>
-        <w:rPr>
-          <w:rFonts w:ascii="Times New Roman" w:hAnsi="Times New Roman" w:cs="Times New Roman"/>
-        </w:rPr>
-        <w:t xml:space="preserve">project aims to </w:t>
-      </w:r>
-      <w:r>
-        <w:rPr>
-          <w:rFonts w:ascii="Times New Roman" w:hAnsi="Times New Roman" w:cs="Times New Roman"/>
-        </w:rPr>
-        <w:t>answer</w:t>
-      </w:r>
-      <w:r>
-        <w:rPr>
-          <w:rFonts w:ascii="Times New Roman" w:hAnsi="Times New Roman" w:cs="Times New Roman"/>
-        </w:rPr>
-        <w:t>.</w:t>
-      </w:r>
-    </w:p>
-    <w:p>
-      <w:pPr>
-        <w:pStyle w:val="Standard"/>
-        <w:spacing w:line="360" w:lineRule="auto"/>
+        <w:jc w:val="both"/>
+        <w:rPr>
+          <w:rFonts w:ascii="Times New Roman" w:hAnsi="Times New Roman" w:cs="Times New Roman"/>
+        </w:rPr>
+      </w:pPr>
+      <w:r>
+        <w:rPr>
+          <w:rFonts w:ascii="Times New Roman" w:hAnsi="Times New Roman" w:cs="Times New Roman"/>
+        </w:rPr>
+        <w:t>The problem this project addresses is the uncertainty in using the FIFA rankings to predict the result of the FIFA World Cup tournament. Is</w:t>
+      </w:r>
+      <w:r>
+        <w:rPr>
+          <w:rFonts w:ascii="Times New Roman" w:hAnsi="Times New Roman" w:cs="Times New Roman"/>
+        </w:rPr>
+        <w:t xml:space="preserve"> it</w:t>
+      </w:r>
+      <w:r>
+        <w:rPr>
+          <w:rFonts w:ascii="Times New Roman" w:hAnsi="Times New Roman" w:cs="Times New Roman"/>
+        </w:rPr>
+        <w:t xml:space="preserve"> a viable option to use the rankings in prediction or not? This is the question this project aims to answer.</w:t>
+      </w:r>
+    </w:p>
+    <w:p>
+      <w:pPr>
+        <w:pStyle w:val="Standard"/>
+        <w:spacing w:line="360" w:lineRule="auto"/>
+        <w:jc w:val="both"/>
+        <w:rPr>
+          <w:rFonts w:ascii="Times New Roman" w:hAnsi="Times New Roman" w:cs="Times New Roman"/>
+        </w:rPr>
+      </w:pPr>
+    </w:p>
+    <w:p>
+      <w:pPr>
+        <w:pStyle w:val="Standard"/>
+        <w:spacing w:line="360" w:lineRule="auto"/>
+        <w:jc w:val="both"/>
         <w:rPr>
           <w:rFonts w:ascii="Times New Roman" w:hAnsi="Times New Roman" w:cs="Times New Roman"/>
         </w:rPr>
@@ -1547,6 +1281,17 @@
       <w:pPr>
         <w:pStyle w:val="Standard"/>
         <w:spacing w:line="360" w:lineRule="auto"/>
+        <w:jc w:val="both"/>
+        <w:rPr>
+          <w:rFonts w:ascii="Times New Roman" w:hAnsi="Times New Roman" w:cs="Times New Roman"/>
+        </w:rPr>
+      </w:pPr>
+    </w:p>
+    <w:p>
+      <w:pPr>
+        <w:pStyle w:val="Standard"/>
+        <w:spacing w:line="360" w:lineRule="auto"/>
+        <w:jc w:val="both"/>
         <w:rPr>
           <w:rFonts w:ascii="Times New Roman" w:hAnsi="Times New Roman" w:cs="Times New Roman"/>
         </w:rPr>
@@ -1566,6 +1311,7 @@
           <w:numId w:val="10"/>
         </w:numPr>
         <w:spacing w:line="360" w:lineRule="auto"/>
+        <w:jc w:val="both"/>
         <w:rPr>
           <w:rFonts w:ascii="Times New Roman" w:hAnsi="Times New Roman" w:cs="Times New Roman"/>
         </w:rPr>
@@ -1585,93 +1331,28 @@
           <w:numId w:val="10"/>
         </w:numPr>
         <w:spacing w:line="360" w:lineRule="auto"/>
-        <w:rPr>
-          <w:rFonts w:ascii="Times New Roman" w:hAnsi="Times New Roman" w:cs="Times New Roman"/>
-        </w:rPr>
-      </w:pPr>
-      <w:r>
-        <w:rPr>
-          <w:rFonts w:ascii="Times New Roman" w:hAnsi="Times New Roman" w:cs="Times New Roman"/>
-        </w:rPr>
-        <w:t xml:space="preserve">Using FIFA rankings data from </w:t>
-      </w:r>
-      <w:r>
-        <w:rPr>
-          <w:rFonts w:ascii="Times New Roman" w:hAnsi="Times New Roman" w:cs="Times New Roman"/>
-        </w:rPr>
-        <w:t xml:space="preserve">August </w:t>
-      </w:r>
-      <w:r>
-        <w:rPr>
-          <w:rFonts w:ascii="Times New Roman" w:hAnsi="Times New Roman" w:cs="Times New Roman"/>
-        </w:rPr>
-        <w:t>1993</w:t>
-      </w:r>
-      <w:r>
-        <w:rPr>
-          <w:rFonts w:ascii="Times New Roman" w:hAnsi="Times New Roman" w:cs="Times New Roman"/>
-        </w:rPr>
-        <w:t xml:space="preserve"> </w:t>
-      </w:r>
-      <w:r>
-        <w:rPr>
-          <w:rFonts w:ascii="Times New Roman" w:hAnsi="Times New Roman" w:cs="Times New Roman"/>
-        </w:rPr>
-        <w:t>-</w:t>
-      </w:r>
-      <w:r>
-        <w:rPr>
-          <w:rFonts w:ascii="Times New Roman" w:hAnsi="Times New Roman" w:cs="Times New Roman"/>
-        </w:rPr>
-        <w:t xml:space="preserve"> April </w:t>
-      </w:r>
-      <w:r>
-        <w:rPr>
-          <w:rFonts w:ascii="Times New Roman" w:hAnsi="Times New Roman" w:cs="Times New Roman"/>
-        </w:rPr>
-        <w:t xml:space="preserve">2018, an investigation </w:t>
-      </w:r>
-      <w:r>
-        <w:rPr>
-          <w:rFonts w:ascii="Times New Roman" w:hAnsi="Times New Roman" w:cs="Times New Roman"/>
-        </w:rPr>
-        <w:t>will</w:t>
-      </w:r>
-      <w:r>
-        <w:rPr>
-          <w:rFonts w:ascii="Times New Roman" w:hAnsi="Times New Roman" w:cs="Times New Roman"/>
-        </w:rPr>
-        <w:t xml:space="preserve"> be made </w:t>
-      </w:r>
-      <w:r>
-        <w:rPr>
-          <w:rFonts w:ascii="Times New Roman" w:hAnsi="Times New Roman" w:cs="Times New Roman"/>
-        </w:rPr>
-        <w:t>to derive</w:t>
-      </w:r>
-      <w:r>
-        <w:rPr>
-          <w:rFonts w:ascii="Times New Roman" w:hAnsi="Times New Roman" w:cs="Times New Roman"/>
-        </w:rPr>
-        <w:t xml:space="preserve"> the relationship between the rank of a team</w:t>
-      </w:r>
-      <w:r>
-        <w:rPr>
-          <w:rFonts w:ascii="Times New Roman" w:hAnsi="Times New Roman" w:cs="Times New Roman"/>
-        </w:rPr>
-        <w:t xml:space="preserve"> by FIFA</w:t>
-      </w:r>
-      <w:r>
-        <w:rPr>
-          <w:rFonts w:ascii="Times New Roman" w:hAnsi="Times New Roman" w:cs="Times New Roman"/>
-        </w:rPr>
-        <w:t xml:space="preserve"> and its advancement into the </w:t>
-      </w:r>
-      <w:r>
-        <w:rPr>
-          <w:rFonts w:ascii="Times New Roman" w:hAnsi="Times New Roman" w:cs="Times New Roman"/>
-        </w:rPr>
-        <w:t xml:space="preserve">World Cup </w:t>
+        <w:jc w:val="both"/>
+        <w:rPr>
+          <w:rFonts w:ascii="Times New Roman" w:hAnsi="Times New Roman" w:cs="Times New Roman"/>
+        </w:rPr>
+      </w:pPr>
+      <w:r>
+        <w:rPr>
+          <w:rFonts w:ascii="Times New Roman" w:hAnsi="Times New Roman" w:cs="Times New Roman"/>
+        </w:rPr>
+        <w:t>Using FIFA rankings data from August 1993 -</w:t>
+      </w:r>
+      <w:r>
+        <w:rPr>
+          <w:rFonts w:ascii="Times New Roman" w:hAnsi="Times New Roman" w:cs="Times New Roman"/>
+        </w:rPr>
+        <w:t xml:space="preserve"> June</w:t>
+      </w:r>
+      <w:r>
+        <w:rPr>
+          <w:rFonts w:ascii="Times New Roman" w:hAnsi="Times New Roman" w:cs="Times New Roman"/>
+        </w:rPr>
+        <w:t xml:space="preserve"> 2018, an investigation will be made to derive the relationship between the rank of a team by FIFA and its advancement into the World Cup </w:t>
       </w:r>
       <w:r>
         <w:rPr>
@@ -1683,25 +1364,7 @@
         <w:rPr>
           <w:rFonts w:ascii="Times New Roman" w:hAnsi="Times New Roman" w:cs="Times New Roman"/>
         </w:rPr>
-        <w:t>;</w:t>
-      </w:r>
-      <w:r>
-        <w:rPr>
-          <w:rFonts w:ascii="Times New Roman" w:hAnsi="Times New Roman" w:cs="Times New Roman"/>
-        </w:rPr>
-        <w:t xml:space="preserve"> and results</w:t>
-      </w:r>
-      <w:r>
-        <w:rPr>
-          <w:rFonts w:ascii="Times New Roman" w:hAnsi="Times New Roman" w:cs="Times New Roman"/>
-        </w:rPr>
-        <w:t xml:space="preserve"> of participating teams in the World Cup tournament</w:t>
-      </w:r>
-      <w:r>
-        <w:rPr>
-          <w:rFonts w:ascii="Times New Roman" w:hAnsi="Times New Roman" w:cs="Times New Roman"/>
-        </w:rPr>
-        <w:t xml:space="preserve"> between higher ranked teams and lower ranked teams.</w:t>
+        <w:t>; and results of participating teams in the World Cup tournament between higher ranked teams and lower ranked teams.</w:t>
       </w:r>
     </w:p>
     <w:p>
@@ -1712,71 +1375,47 @@
           <w:numId w:val="10"/>
         </w:numPr>
         <w:spacing w:line="360" w:lineRule="auto"/>
-        <w:rPr>
-          <w:rFonts w:ascii="Times New Roman" w:hAnsi="Times New Roman" w:cs="Times New Roman"/>
-        </w:rPr>
-      </w:pPr>
-      <w:r>
-        <w:rPr>
-          <w:rFonts w:ascii="Times New Roman" w:hAnsi="Times New Roman" w:cs="Times New Roman"/>
-        </w:rPr>
-        <w:t xml:space="preserve">Establish which </w:t>
-      </w:r>
-      <w:r>
-        <w:rPr>
-          <w:rFonts w:ascii="Times New Roman" w:hAnsi="Times New Roman" w:cs="Times New Roman"/>
-        </w:rPr>
-        <w:t>factors</w:t>
-      </w:r>
-      <w:r>
-        <w:rPr>
-          <w:rFonts w:ascii="Times New Roman" w:hAnsi="Times New Roman" w:cs="Times New Roman"/>
-        </w:rPr>
-        <w:t xml:space="preserve"> are important in determining the ranking of a team by FIFA. The </w:t>
-      </w:r>
-      <w:r>
-        <w:rPr>
-          <w:rFonts w:ascii="Times New Roman" w:hAnsi="Times New Roman" w:cs="Times New Roman"/>
-        </w:rPr>
-        <w:t>factors</w:t>
-      </w:r>
-      <w:r>
-        <w:rPr>
-          <w:rFonts w:ascii="Times New Roman" w:hAnsi="Times New Roman" w:cs="Times New Roman"/>
-        </w:rPr>
-        <w:t xml:space="preserve"> are the criteria used to determine rank and for the rankings to be viable, we need to establish which </w:t>
+        <w:jc w:val="both"/>
+        <w:rPr>
+          <w:rFonts w:ascii="Times New Roman" w:hAnsi="Times New Roman" w:cs="Times New Roman"/>
+        </w:rPr>
+      </w:pPr>
+      <w:r>
+        <w:rPr>
+          <w:rFonts w:ascii="Times New Roman" w:hAnsi="Times New Roman" w:cs="Times New Roman"/>
+        </w:rPr>
+        <w:t xml:space="preserve">Establish which factors are important in determining the ranking of a team by FIFA. The factors are the criteria used to determine rank and for the rankings to be viable, we need to establish which </w:t>
       </w:r>
       <w:proofErr w:type="gramStart"/>
       <w:r>
         <w:rPr>
           <w:rFonts w:ascii="Times New Roman" w:hAnsi="Times New Roman" w:cs="Times New Roman"/>
         </w:rPr>
-        <w:t>one</w:t>
-      </w:r>
-      <w:r>
-        <w:rPr>
-          <w:rFonts w:ascii="Times New Roman" w:hAnsi="Times New Roman" w:cs="Times New Roman"/>
-        </w:rPr>
-        <w:t>s</w:t>
+        <w:t>ones</w:t>
       </w:r>
       <w:proofErr w:type="gramEnd"/>
       <w:r>
         <w:rPr>
           <w:rFonts w:ascii="Times New Roman" w:hAnsi="Times New Roman" w:cs="Times New Roman"/>
         </w:rPr>
-        <w:t xml:space="preserve"> matter </w:t>
-      </w:r>
-      <w:r>
-        <w:rPr>
-          <w:rFonts w:ascii="Times New Roman" w:hAnsi="Times New Roman" w:cs="Times New Roman"/>
-        </w:rPr>
-        <w:t>have a greater impact.</w:t>
-      </w:r>
-    </w:p>
-    <w:p>
-      <w:pPr>
-        <w:pStyle w:val="Standard"/>
-        <w:spacing w:line="360" w:lineRule="auto"/>
+        <w:t xml:space="preserve"> matter have a greater impact.</w:t>
+      </w:r>
+    </w:p>
+    <w:p>
+      <w:pPr>
+        <w:pStyle w:val="Standard"/>
+        <w:spacing w:line="360" w:lineRule="auto"/>
+        <w:jc w:val="both"/>
+        <w:rPr>
+          <w:rFonts w:ascii="Times New Roman" w:hAnsi="Times New Roman" w:cs="Times New Roman"/>
+        </w:rPr>
+      </w:pPr>
+    </w:p>
+    <w:p>
+      <w:pPr>
+        <w:pStyle w:val="Standard"/>
+        <w:spacing w:line="360" w:lineRule="auto"/>
+        <w:jc w:val="both"/>
         <w:rPr>
           <w:rFonts w:ascii="Times New Roman" w:hAnsi="Times New Roman" w:cs="Times New Roman"/>
         </w:rPr>
@@ -1808,21 +1447,16 @@
           <w:numId w:val="11"/>
         </w:numPr>
         <w:spacing w:line="360" w:lineRule="auto"/>
-        <w:rPr>
-          <w:rFonts w:ascii="Times New Roman" w:hAnsi="Times New Roman" w:cs="Times New Roman"/>
-        </w:rPr>
-      </w:pPr>
-      <w:r>
-        <w:rPr>
-          <w:rFonts w:ascii="Times New Roman" w:hAnsi="Times New Roman" w:cs="Times New Roman"/>
-        </w:rPr>
-        <w:t>A model that predicts the winner of the World Cup tournament using rankings data as an input.  The effectiveness of the model will also be determined to fulfill the eventual goal of the project</w:t>
-      </w:r>
-      <w:r>
-        <w:rPr>
-          <w:rFonts w:ascii="Times New Roman" w:hAnsi="Times New Roman" w:cs="Times New Roman"/>
-        </w:rPr>
-        <w:t>.</w:t>
+        <w:jc w:val="both"/>
+        <w:rPr>
+          <w:rFonts w:ascii="Times New Roman" w:hAnsi="Times New Roman" w:cs="Times New Roman"/>
+        </w:rPr>
+      </w:pPr>
+      <w:r>
+        <w:rPr>
+          <w:rFonts w:ascii="Times New Roman" w:hAnsi="Times New Roman" w:cs="Times New Roman"/>
+        </w:rPr>
+        <w:t>A model that predicts the winner of the World Cup tournament using rankings data as an input.  The effectiveness of the model will also be determined to fulfill the eventual goal of the project.</w:t>
       </w:r>
     </w:p>
     <w:p>
@@ -1833,6 +1467,7 @@
           <w:numId w:val="11"/>
         </w:numPr>
         <w:spacing w:line="360" w:lineRule="auto"/>
+        <w:jc w:val="both"/>
         <w:rPr>
           <w:rFonts w:ascii="Times New Roman" w:hAnsi="Times New Roman" w:cs="Times New Roman"/>
         </w:rPr>
@@ -1849,148 +1484,22 @@
         </w:rPr>
         <w:t>s.</w:t>
       </w:r>
-      <w:bookmarkStart w:id="0" w:name="_GoBack"/>
-      <w:bookmarkEnd w:id="0"/>
-    </w:p>
-    <w:p>
-      <w:pPr>
-        <w:pStyle w:val="Standard"/>
-        <w:spacing w:line="360" w:lineRule="auto"/>
-        <w:rPr>
-          <w:rFonts w:ascii="Times New Roman" w:hAnsi="Times New Roman" w:cs="Times New Roman"/>
-        </w:rPr>
-      </w:pPr>
-    </w:p>
-    <w:p>
-      <w:pPr>
-        <w:pStyle w:val="Standard"/>
-        <w:spacing w:line="360" w:lineRule="auto"/>
-        <w:rPr>
-          <w:rFonts w:ascii="Times New Roman" w:hAnsi="Times New Roman" w:cs="Times New Roman"/>
-        </w:rPr>
-      </w:pPr>
-    </w:p>
-    <w:p>
-      <w:pPr>
-        <w:pStyle w:val="Standard"/>
-        <w:spacing w:line="360" w:lineRule="auto"/>
-        <w:rPr>
-          <w:rFonts w:ascii="Times New Roman" w:hAnsi="Times New Roman" w:cs="Times New Roman"/>
-        </w:rPr>
-      </w:pPr>
-    </w:p>
-    <w:p>
-      <w:pPr>
-        <w:pStyle w:val="Standard"/>
-        <w:spacing w:line="360" w:lineRule="auto"/>
-        <w:rPr>
-          <w:rFonts w:ascii="Times New Roman" w:hAnsi="Times New Roman" w:cs="Times New Roman"/>
-        </w:rPr>
-      </w:pPr>
-    </w:p>
-    <w:p>
-      <w:pPr>
-        <w:pStyle w:val="Standard"/>
-        <w:spacing w:line="360" w:lineRule="auto"/>
-        <w:rPr>
-          <w:rFonts w:ascii="Times New Roman" w:hAnsi="Times New Roman" w:cs="Times New Roman"/>
-        </w:rPr>
-      </w:pPr>
-    </w:p>
-    <w:p>
-      <w:pPr>
-        <w:pStyle w:val="Standard"/>
-        <w:spacing w:line="360" w:lineRule="auto"/>
-        <w:rPr>
-          <w:rFonts w:ascii="Times New Roman" w:hAnsi="Times New Roman" w:cs="Times New Roman"/>
-        </w:rPr>
-      </w:pPr>
-    </w:p>
-    <w:p>
-      <w:pPr>
-        <w:pStyle w:val="Standard"/>
-        <w:spacing w:line="360" w:lineRule="auto"/>
-        <w:rPr>
-          <w:rFonts w:ascii="Times New Roman" w:hAnsi="Times New Roman" w:cs="Times New Roman"/>
-        </w:rPr>
-      </w:pPr>
-    </w:p>
-    <w:p>
-      <w:pPr>
-        <w:pStyle w:val="Standard"/>
-        <w:spacing w:line="360" w:lineRule="auto"/>
-        <w:rPr>
-          <w:rFonts w:ascii="Times New Roman" w:hAnsi="Times New Roman" w:cs="Times New Roman"/>
-        </w:rPr>
-      </w:pPr>
-    </w:p>
-    <w:p>
-      <w:pPr>
-        <w:pStyle w:val="Standard"/>
-        <w:spacing w:line="360" w:lineRule="auto"/>
-        <w:rPr>
-          <w:rFonts w:ascii="Times New Roman" w:hAnsi="Times New Roman" w:cs="Times New Roman"/>
-        </w:rPr>
-      </w:pPr>
-    </w:p>
-    <w:p>
-      <w:pPr>
-        <w:pStyle w:val="Standard"/>
-        <w:spacing w:line="360" w:lineRule="auto"/>
-        <w:rPr>
-          <w:rFonts w:ascii="Times New Roman" w:hAnsi="Times New Roman" w:cs="Times New Roman"/>
-        </w:rPr>
-      </w:pPr>
-    </w:p>
-    <w:p>
-      <w:pPr>
-        <w:pStyle w:val="Standard"/>
-        <w:spacing w:line="360" w:lineRule="auto"/>
-        <w:rPr>
-          <w:rFonts w:ascii="Times New Roman" w:hAnsi="Times New Roman" w:cs="Times New Roman"/>
-        </w:rPr>
-      </w:pPr>
-    </w:p>
-    <w:p>
-      <w:pPr>
-        <w:pStyle w:val="Standard"/>
-        <w:spacing w:line="360" w:lineRule="auto"/>
-        <w:rPr>
-          <w:rFonts w:ascii="Times New Roman" w:hAnsi="Times New Roman" w:cs="Times New Roman"/>
-        </w:rPr>
-      </w:pPr>
-    </w:p>
-    <w:p>
-      <w:pPr>
-        <w:pStyle w:val="Standard"/>
-        <w:spacing w:line="360" w:lineRule="auto"/>
-        <w:rPr>
-          <w:rFonts w:ascii="Times New Roman" w:hAnsi="Times New Roman" w:cs="Times New Roman"/>
-        </w:rPr>
-      </w:pPr>
-    </w:p>
-    <w:p>
-      <w:pPr>
-        <w:pStyle w:val="Standard"/>
-        <w:spacing w:line="360" w:lineRule="auto"/>
-        <w:rPr>
-          <w:rFonts w:ascii="Times New Roman" w:hAnsi="Times New Roman" w:cs="Times New Roman"/>
-        </w:rPr>
-      </w:pPr>
-    </w:p>
-    <w:p>
-      <w:pPr>
-        <w:pStyle w:val="Standard"/>
-        <w:spacing w:line="360" w:lineRule="auto"/>
-        <w:rPr>
-          <w:rFonts w:ascii="Times New Roman" w:hAnsi="Times New Roman" w:cs="Times New Roman"/>
-        </w:rPr>
-      </w:pPr>
-    </w:p>
-    <w:p>
-      <w:pPr>
-        <w:pStyle w:val="Standard"/>
-        <w:spacing w:line="360" w:lineRule="auto"/>
+    </w:p>
+    <w:p>
+      <w:pPr>
+        <w:pStyle w:val="Standard"/>
+        <w:spacing w:line="360" w:lineRule="auto"/>
+        <w:jc w:val="both"/>
+        <w:rPr>
+          <w:rFonts w:ascii="Times New Roman" w:hAnsi="Times New Roman" w:cs="Times New Roman"/>
+        </w:rPr>
+      </w:pPr>
+    </w:p>
+    <w:p>
+      <w:pPr>
+        <w:pStyle w:val="Standard"/>
+        <w:spacing w:line="360" w:lineRule="auto"/>
+        <w:jc w:val="both"/>
         <w:rPr>
           <w:rFonts w:ascii="Times New Roman" w:hAnsi="Times New Roman" w:cs="Times New Roman"/>
           <w:b/>
@@ -2003,7 +1512,6 @@
           <w:b/>
           <w:bCs/>
         </w:rPr>
-        <w:lastRenderedPageBreak/>
         <w:t>METHODOLOGY</w:t>
       </w:r>
     </w:p>
@@ -2011,6 +1519,7 @@
       <w:pPr>
         <w:pStyle w:val="Standard"/>
         <w:spacing w:line="360" w:lineRule="auto"/>
+        <w:jc w:val="both"/>
         <w:rPr>
           <w:rFonts w:ascii="Times New Roman" w:hAnsi="Times New Roman" w:cs="Times New Roman"/>
         </w:rPr>
@@ -2026,6 +1535,7 @@
       <w:pPr>
         <w:pStyle w:val="Standard"/>
         <w:spacing w:line="360" w:lineRule="auto"/>
+        <w:jc w:val="both"/>
         <w:rPr>
           <w:rFonts w:ascii="Times New Roman" w:hAnsi="Times New Roman" w:cs="Times New Roman"/>
         </w:rPr>
@@ -2111,15 +1621,17 @@
       <w:pPr>
         <w:pStyle w:val="Standard"/>
         <w:spacing w:line="360" w:lineRule="auto"/>
-        <w:rPr>
-          <w:rFonts w:ascii="Times New Roman" w:hAnsi="Times New Roman" w:cs="Times New Roman"/>
-        </w:rPr>
-      </w:pPr>
-    </w:p>
-    <w:p>
-      <w:pPr>
-        <w:pStyle w:val="Standard"/>
-        <w:spacing w:line="360" w:lineRule="auto"/>
+        <w:jc w:val="both"/>
+        <w:rPr>
+          <w:rFonts w:ascii="Times New Roman" w:hAnsi="Times New Roman" w:cs="Times New Roman"/>
+        </w:rPr>
+      </w:pPr>
+    </w:p>
+    <w:p>
+      <w:pPr>
+        <w:pStyle w:val="Standard"/>
+        <w:spacing w:line="360" w:lineRule="auto"/>
+        <w:jc w:val="both"/>
         <w:rPr>
           <w:rFonts w:ascii="Times New Roman" w:hAnsi="Times New Roman" w:cs="Times New Roman"/>
           <w:b/>
@@ -2139,6 +1651,7 @@
       <w:pPr>
         <w:pStyle w:val="Standard"/>
         <w:spacing w:line="360" w:lineRule="auto"/>
+        <w:jc w:val="both"/>
         <w:rPr>
           <w:rFonts w:ascii="Times New Roman" w:hAnsi="Times New Roman" w:cs="Times New Roman"/>
         </w:rPr>
@@ -2154,11 +1667,12 @@
       <w:pPr>
         <w:pStyle w:val="Standard"/>
         <w:spacing w:line="360" w:lineRule="auto"/>
-        <w:rPr>
-          <w:rFonts w:ascii="Times New Roman" w:hAnsi="Times New Roman" w:cs="Times New Roman"/>
-        </w:rPr>
-      </w:pPr>
-      <w:hyperlink r:id="rId9" w:history="1">
+        <w:jc w:val="both"/>
+        <w:rPr>
+          <w:rFonts w:ascii="Times New Roman" w:hAnsi="Times New Roman" w:cs="Times New Roman"/>
+        </w:rPr>
+      </w:pPr>
+      <w:hyperlink r:id="rId11" w:history="1">
         <w:r>
           <w:rPr>
             <w:rFonts w:ascii="Times New Roman" w:hAnsi="Times New Roman" w:cs="Times New Roman"/>
@@ -2171,6 +1685,7 @@
       <w:pPr>
         <w:pStyle w:val="Standard"/>
         <w:spacing w:line="360" w:lineRule="auto"/>
+        <w:jc w:val="both"/>
         <w:rPr>
           <w:rFonts w:ascii="Times New Roman" w:hAnsi="Times New Roman" w:cs="Times New Roman"/>
         </w:rPr>
@@ -2186,6 +1701,7 @@
       <w:pPr>
         <w:pStyle w:val="Standard"/>
         <w:spacing w:line="360" w:lineRule="auto"/>
+        <w:jc w:val="both"/>
         <w:rPr>
           <w:rFonts w:ascii="Times New Roman" w:hAnsi="Times New Roman" w:cs="Times New Roman"/>
         </w:rPr>
@@ -2209,6 +1725,7 @@
       <w:pPr>
         <w:pStyle w:val="Standard"/>
         <w:spacing w:line="360" w:lineRule="auto"/>
+        <w:jc w:val="both"/>
         <w:rPr>
           <w:rFonts w:ascii="Times New Roman" w:hAnsi="Times New Roman" w:cs="Times New Roman"/>
         </w:rPr>
@@ -2224,15 +1741,33 @@
       <w:pPr>
         <w:pStyle w:val="Standard"/>
         <w:spacing w:line="360" w:lineRule="auto"/>
-        <w:rPr>
-          <w:rFonts w:ascii="Times New Roman" w:hAnsi="Times New Roman" w:cs="Times New Roman"/>
-        </w:rPr>
-      </w:pPr>
-      <w:r>
-        <w:rPr>
-          <w:rFonts w:ascii="Times New Roman" w:hAnsi="Times New Roman" w:cs="Times New Roman"/>
-        </w:rPr>
+        <w:jc w:val="both"/>
+        <w:rPr>
+          <w:rFonts w:ascii="Times New Roman" w:hAnsi="Times New Roman" w:cs="Times New Roman"/>
+        </w:rPr>
+      </w:pPr>
+      <w:r>
+        <w:rPr>
+          <w:rFonts w:ascii="Times New Roman" w:hAnsi="Times New Roman" w:cs="Times New Roman"/>
+        </w:rPr>
+        <w:lastRenderedPageBreak/>
         <w:t>cit.mak.ac.ug</w:t>
+      </w:r>
+    </w:p>
+    <w:p>
+      <w:pPr>
+        <w:pStyle w:val="Standard"/>
+        <w:spacing w:line="360" w:lineRule="auto"/>
+        <w:jc w:val="both"/>
+        <w:rPr>
+          <w:rFonts w:ascii="Times New Roman" w:hAnsi="Times New Roman" w:cs="Times New Roman"/>
+        </w:rPr>
+      </w:pPr>
+      <w:r>
+        <w:rPr>
+          <w:rFonts w:ascii="Times New Roman" w:hAnsi="Times New Roman" w:cs="Times New Roman"/>
+        </w:rPr>
+        <w:t>World Cup Analyzer – worldcupanalyzer.wordpress.com</w:t>
       </w:r>
     </w:p>
     <w:p>
@@ -2255,7 +1790,10 @@
     <w:sectPr>
       <w:pgSz w:w="11906" w:h="16838"/>
       <w:pgMar w:top="1134" w:right="1134" w:bottom="1134" w:left="1134" w:header="720" w:footer="720" w:gutter="0"/>
+      <w:pgNumType w:start="1"/>
       <w:cols w:space="720"/>
+      <w:titlePg/>
+      <w:docGrid w:linePitch="326"/>
     </w:sectPr>
   </w:body>
 </w:document>
@@ -2278,6 +1816,113 @@
     </w:p>
   </w:endnote>
 </w:endnotes>
+</file>
+
+<file path=word/footer1.xml><?xml version="1.0" encoding="utf-8"?>
+<w:ftr xmlns:wpc="http://schemas.microsoft.com/office/word/2010/wordprocessingCanvas" xmlns:cx="http://schemas.microsoft.com/office/drawing/2014/chartex" xmlns:cx1="http://schemas.microsoft.com/office/drawing/2015/9/8/chartex" xmlns:cx2="http://schemas.microsoft.com/office/drawing/2015/10/21/chartex" xmlns:cx3="http://schemas.microsoft.com/office/drawing/2016/5/9/chartex" xmlns:cx4="http://schemas.microsoft.com/office/drawing/2016/5/10/chartex" xmlns:cx5="http://schemas.microsoft.com/office/drawing/2016/5/11/chartex" xmlns:cx6="http://schemas.microsoft.com/office/drawing/2016/5/12/chartex" xmlns:cx7="http://schemas.microsoft.com/office/drawing/2016/5/13/chartex" xmlns:cx8="http://schemas.microsoft.com/office/drawing/2016/5/14/chartex" xmlns:mc="http://schemas.openxmlformats.org/markup-compatibility/2006" xmlns:aink="http://schemas.microsoft.com/office/drawing/2016/ink" xmlns:am3d="http://schemas.microsoft.com/office/drawing/2017/model3d" xmlns:o="urn:schemas-microsoft-com:office:office" xmlns:r="http://schemas.openxmlformats.org/officeDocument/2006/relationships" xmlns:m="http://schemas.openxmlformats.org/officeDocument/2006/math" xmlns:v="urn:schemas-microsoft-com:vml" xmlns:wp14="http://schemas.microsoft.com/office/word/2010/wordprocessingDrawing" xmlns:wp="http://schemas.openxmlformats.org/drawingml/2006/wordprocessingDrawing" xmlns:w10="urn:schemas-microsoft-com:office:word" xmlns:w="http://schemas.openxmlformats.org/wordprocessingml/2006/main" xmlns:w14="http://schemas.microsoft.com/office/word/2010/wordml" xmlns:w15="http://schemas.microsoft.com/office/word/2012/wordml" xmlns:w16cid="http://schemas.microsoft.com/office/word/2016/wordml/cid" xmlns:w16se="http://schemas.microsoft.com/office/word/2015/wordml/symex" xmlns:wpg="http://schemas.microsoft.com/office/word/2010/wordprocessingGroup" xmlns:wpi="http://schemas.microsoft.com/office/word/2010/wordprocessingInk" xmlns:wne="http://schemas.microsoft.com/office/word/2006/wordml" xmlns:wps="http://schemas.microsoft.com/office/word/2010/wordprocessingShape" mc:Ignorable="w14 w15 w16se w16cid wp14">
+  <w:sdt>
+    <w:sdtPr>
+      <w:id w:val="1424301045"/>
+      <w:docPartObj>
+        <w:docPartGallery w:val="Page Numbers (Bottom of Page)"/>
+        <w:docPartUnique/>
+      </w:docPartObj>
+    </w:sdtPr>
+    <w:sdtEndPr>
+      <w:rPr>
+        <w:noProof/>
+      </w:rPr>
+    </w:sdtEndPr>
+    <w:sdtContent>
+      <w:p>
+        <w:pPr>
+          <w:pStyle w:val="Footer"/>
+          <w:jc w:val="center"/>
+        </w:pPr>
+        <w:r>
+          <w:fldChar w:fldCharType="begin"/>
+        </w:r>
+        <w:r>
+          <w:instrText xml:space="preserve"> PAGE   \* MERGEFORMAT </w:instrText>
+        </w:r>
+        <w:r>
+          <w:fldChar w:fldCharType="separate"/>
+        </w:r>
+        <w:r>
+          <w:rPr>
+            <w:noProof/>
+          </w:rPr>
+          <w:t>2</w:t>
+        </w:r>
+        <w:r>
+          <w:rPr>
+            <w:noProof/>
+          </w:rPr>
+          <w:fldChar w:fldCharType="end"/>
+        </w:r>
+      </w:p>
+    </w:sdtContent>
+  </w:sdt>
+  <w:p>
+    <w:pPr>
+      <w:pStyle w:val="Footer"/>
+    </w:pPr>
+  </w:p>
+</w:ftr>
+</file>
+
+<file path=word/footer2.xml><?xml version="1.0" encoding="utf-8"?>
+<w:ftr xmlns:wpc="http://schemas.microsoft.com/office/word/2010/wordprocessingCanvas" xmlns:cx="http://schemas.microsoft.com/office/drawing/2014/chartex" xmlns:cx1="http://schemas.microsoft.com/office/drawing/2015/9/8/chartex" xmlns:cx2="http://schemas.microsoft.com/office/drawing/2015/10/21/chartex" xmlns:cx3="http://schemas.microsoft.com/office/drawing/2016/5/9/chartex" xmlns:cx4="http://schemas.microsoft.com/office/drawing/2016/5/10/chartex" xmlns:cx5="http://schemas.microsoft.com/office/drawing/2016/5/11/chartex" xmlns:cx6="http://schemas.microsoft.com/office/drawing/2016/5/12/chartex" xmlns:cx7="http://schemas.microsoft.com/office/drawing/2016/5/13/chartex" xmlns:cx8="http://schemas.microsoft.com/office/drawing/2016/5/14/chartex" xmlns:mc="http://schemas.openxmlformats.org/markup-compatibility/2006" xmlns:aink="http://schemas.microsoft.com/office/drawing/2016/ink" xmlns:am3d="http://schemas.microsoft.com/office/drawing/2017/model3d" xmlns:o="urn:schemas-microsoft-com:office:office" xmlns:r="http://schemas.openxmlformats.org/officeDocument/2006/relationships" xmlns:m="http://schemas.openxmlformats.org/officeDocument/2006/math" xmlns:v="urn:schemas-microsoft-com:vml" xmlns:wp14="http://schemas.microsoft.com/office/word/2010/wordprocessingDrawing" xmlns:wp="http://schemas.openxmlformats.org/drawingml/2006/wordprocessingDrawing" xmlns:w10="urn:schemas-microsoft-com:office:word" xmlns:w="http://schemas.openxmlformats.org/wordprocessingml/2006/main" xmlns:w14="http://schemas.microsoft.com/office/word/2010/wordml" xmlns:w15="http://schemas.microsoft.com/office/word/2012/wordml" xmlns:w16cid="http://schemas.microsoft.com/office/word/2016/wordml/cid" xmlns:w16se="http://schemas.microsoft.com/office/word/2015/wordml/symex" xmlns:wpg="http://schemas.microsoft.com/office/word/2010/wordprocessingGroup" xmlns:wpi="http://schemas.microsoft.com/office/word/2010/wordprocessingInk" xmlns:wne="http://schemas.microsoft.com/office/word/2006/wordml" xmlns:wps="http://schemas.microsoft.com/office/word/2010/wordprocessingShape" mc:Ignorable="w14 w15 w16se w16cid wp14">
+  <w:sdt>
+    <w:sdtPr>
+      <w:id w:val="924387915"/>
+      <w:docPartObj>
+        <w:docPartGallery w:val="Page Numbers (Bottom of Page)"/>
+        <w:docPartUnique/>
+      </w:docPartObj>
+    </w:sdtPr>
+    <w:sdtEndPr>
+      <w:rPr>
+        <w:noProof/>
+      </w:rPr>
+    </w:sdtEndPr>
+    <w:sdtContent>
+      <w:p>
+        <w:pPr>
+          <w:pStyle w:val="Footer"/>
+          <w:jc w:val="center"/>
+        </w:pPr>
+        <w:r>
+          <w:fldChar w:fldCharType="begin"/>
+        </w:r>
+        <w:r>
+          <w:instrText xml:space="preserve"> PAGE   \* MERGEFORMAT </w:instrText>
+        </w:r>
+        <w:r>
+          <w:fldChar w:fldCharType="separate"/>
+        </w:r>
+        <w:r>
+          <w:rPr>
+            <w:noProof/>
+          </w:rPr>
+          <w:t>2</w:t>
+        </w:r>
+        <w:r>
+          <w:rPr>
+            <w:noProof/>
+          </w:rPr>
+          <w:fldChar w:fldCharType="end"/>
+        </w:r>
+      </w:p>
+    </w:sdtContent>
+  </w:sdt>
+  <w:p>
+    <w:pPr>
+      <w:pStyle w:val="Footer"/>
+      <w:jc w:val="center"/>
+    </w:pPr>
+  </w:p>
+</w:ftr>
 </file>
 
 <file path=word/footnotes.xml><?xml version="1.0" encoding="utf-8"?>
@@ -3996,6 +3641,64 @@
       </w:tblBorders>
     </w:tblPr>
   </w:style>
+  <w:style w:type="paragraph" w:styleId="Header">
+    <w:name w:val="header"/>
+    <w:basedOn w:val="Normal"/>
+    <w:link w:val="HeaderChar"/>
+    <w:uiPriority w:val="99"/>
+    <w:unhideWhenUsed/>
+    <w:rsid w:val="009F240A"/>
+    <w:pPr>
+      <w:tabs>
+        <w:tab w:val="center" w:pos="4513"/>
+        <w:tab w:val="right" w:pos="9026"/>
+      </w:tabs>
+    </w:pPr>
+    <w:rPr>
+      <w:rFonts w:cs="Mangal"/>
+      <w:szCs w:val="21"/>
+    </w:rPr>
+  </w:style>
+  <w:style w:type="character" w:customStyle="1" w:styleId="HeaderChar">
+    <w:name w:val="Header Char"/>
+    <w:basedOn w:val="DefaultParagraphFont"/>
+    <w:link w:val="Header"/>
+    <w:uiPriority w:val="99"/>
+    <w:rsid w:val="009F240A"/>
+    <w:rPr>
+      <w:rFonts w:cs="Mangal"/>
+      <w:szCs w:val="21"/>
+    </w:rPr>
+  </w:style>
+  <w:style w:type="paragraph" w:styleId="Footer">
+    <w:name w:val="footer"/>
+    <w:basedOn w:val="Normal"/>
+    <w:link w:val="FooterChar"/>
+    <w:uiPriority w:val="99"/>
+    <w:unhideWhenUsed/>
+    <w:rsid w:val="009F240A"/>
+    <w:pPr>
+      <w:tabs>
+        <w:tab w:val="center" w:pos="4513"/>
+        <w:tab w:val="right" w:pos="9026"/>
+      </w:tabs>
+    </w:pPr>
+    <w:rPr>
+      <w:rFonts w:cs="Mangal"/>
+      <w:szCs w:val="21"/>
+    </w:rPr>
+  </w:style>
+  <w:style w:type="character" w:customStyle="1" w:styleId="FooterChar">
+    <w:name w:val="Footer Char"/>
+    <w:basedOn w:val="DefaultParagraphFont"/>
+    <w:link w:val="Footer"/>
+    <w:uiPriority w:val="99"/>
+    <w:rsid w:val="009F240A"/>
+    <w:rPr>
+      <w:rFonts w:cs="Mangal"/>
+      <w:szCs w:val="21"/>
+    </w:rPr>
+  </w:style>
 </w:styles>
 </file>
 
@@ -4299,7 +4002,7 @@
 </file>
 
 <file path=customXml/itemProps1.xml><?xml version="1.0" encoding="utf-8"?>
-<ds:datastoreItem xmlns:ds="http://schemas.openxmlformats.org/officeDocument/2006/customXml" ds:itemID="{ABA691DC-1776-4F73-BD09-8C867FEDD36B}">
+<ds:datastoreItem xmlns:ds="http://schemas.openxmlformats.org/officeDocument/2006/customXml" ds:itemID="{DFD877C3-264A-4BCF-BCE5-3F91A770F197}">
   <ds:schemaRefs>
     <ds:schemaRef ds:uri="http://schemas.openxmlformats.org/officeDocument/2006/bibliography"/>
   </ds:schemaRefs>

</xml_diff>